<commit_message>
Modified check_date, follow_up edit`
Please enter the commit message for your changes. Lines starting
</commit_message>
<xml_diff>
--- a/main/DB/Gen_Info_Docs/Folder_test.docx
+++ b/main/DB/Gen_Info_Docs/Folder_test.docx
@@ -15,7 +15,7 @@
         <w:pStyle w:val="Quote"/>
       </w:pPr>
       <w:r>
-        <w:t>Document Created on 17-Sep-2018</w:t>
+        <w:t>Document Created on 01-Oct-2018</w:t>
       </w:r>
     </w:p>
     <w:p>
@@ -29,6 +29,7 @@
         <w:rPr>
           <w:b/>
         </w:rPr>
+        <w:t>NA</w:t>
       </w:r>
     </w:p>
     <w:p>
@@ -42,6 +43,7 @@
         <w:rPr>
           <w:b/>
         </w:rPr>
+        <w:t>NA</w:t>
       </w:r>
     </w:p>
     <w:p>
@@ -55,6 +57,7 @@
         <w:rPr>
           <w:b/>
         </w:rPr>
+        <w:t>NA</w:t>
       </w:r>
     </w:p>
     <w:p>
@@ -68,6 +71,7 @@
         <w:rPr>
           <w:b/>
         </w:rPr>
+        <w:t>12/3/209</w:t>
       </w:r>
     </w:p>
     <w:p>
@@ -81,6 +85,7 @@
         <w:rPr>
           <w:b/>
         </w:rPr>
+        <w:t>12/3/209</w:t>
       </w:r>
     </w:p>
     <w:p>
@@ -94,6 +99,7 @@
         <w:rPr>
           <w:b/>
         </w:rPr>
+        <w:t>12/3/209</w:t>
       </w:r>
     </w:p>
     <w:p>
@@ -107,6 +113,7 @@
         <w:rPr>
           <w:b/>
         </w:rPr>
+        <w:t>12/3/209</w:t>
       </w:r>
     </w:p>
     <w:p>
@@ -120,6 +127,7 @@
         <w:rPr>
           <w:b/>
         </w:rPr>
+        <w:t>12/3/209</w:t>
       </w:r>
     </w:p>
     <w:p>
@@ -147,7 +155,7 @@
         <w:rPr>
           <w:b/>
         </w:rPr>
-        <w:t>43</w:t>
+        <w:t>45</w:t>
       </w:r>
     </w:p>
     <w:p>
@@ -161,7 +169,7 @@
         <w:rPr>
           <w:b/>
         </w:rPr>
-        <w:t>42</w:t>
+        <w:t>46</w:t>
       </w:r>
     </w:p>
     <w:p>
@@ -189,7 +197,7 @@
         <w:rPr>
           <w:b/>
         </w:rPr>
-        <w:t>Pune</w:t>
+        <w:t>xx</w:t>
       </w:r>
     </w:p>
     <w:p>
@@ -203,7 +211,7 @@
         <w:rPr>
           <w:b/>
         </w:rPr>
-        <w:t>175.26</w:t>
+        <w:t>175</w:t>
       </w:r>
     </w:p>
     <w:p>
@@ -217,7 +225,7 @@
         <w:rPr>
           <w:b/>
         </w:rPr>
-        <w:t>76</w:t>
+        <w:t>75</w:t>
       </w:r>
     </w:p>
     <w:p>
@@ -231,7 +239,7 @@
         <w:rPr>
           <w:b/>
         </w:rPr>
-        <w:t>25</w:t>
+        <w:t>24</w:t>
       </w:r>
     </w:p>
     <w:p/>
@@ -303,7 +311,7 @@
         <w:rPr>
           <w:b/>
         </w:rPr>
-        <w:t>Physical Activities Performed</w:t>
+        <w:t>No Physical Activities</w:t>
       </w:r>
     </w:p>
     <w:p>
@@ -317,7 +325,7 @@
         <w:rPr>
           <w:b/>
         </w:rPr>
-        <w:t>Yoga</w:t>
+        <w:t>No Physical Activities</w:t>
       </w:r>
     </w:p>
     <w:p>
@@ -331,7 +339,7 @@
         <w:rPr>
           <w:b/>
         </w:rPr>
-        <w:t>Thrice weekly</w:t>
+        <w:t>No Physical Activities</w:t>
       </w:r>
     </w:p>
     <w:p/>
@@ -346,7 +354,7 @@
         <w:rPr>
           <w:b/>
         </w:rPr>
-        <w:t>Vegetarian</w:t>
+        <w:t>Data not in Report</w:t>
       </w:r>
     </w:p>
     <w:p>
@@ -360,7 +368,7 @@
         <w:rPr>
           <w:b/>
         </w:rPr>
-        <w:t>No Alcohol Consumption</w:t>
+        <w:t>Requires Follow-up</w:t>
       </w:r>
     </w:p>
     <w:p>
@@ -374,7 +382,7 @@
         <w:rPr>
           <w:b/>
         </w:rPr>
-        <w:t>No Alcohol Consumption</w:t>
+        <w:t>Requires Follow-up</w:t>
       </w:r>
     </w:p>
     <w:p>
@@ -388,7 +396,7 @@
         <w:rPr>
           <w:b/>
         </w:rPr>
-        <w:t>No Alcohol Consumption</w:t>
+        <w:t>Requires Follow-up</w:t>
       </w:r>
     </w:p>
     <w:p>
@@ -402,7 +410,7 @@
         <w:rPr>
           <w:b/>
         </w:rPr>
-        <w:t>No Alcohol Consumption</w:t>
+        <w:t>Requires Follow-up</w:t>
       </w:r>
     </w:p>
     <w:p>
@@ -416,7 +424,7 @@
         <w:rPr>
           <w:b/>
         </w:rPr>
-        <w:t>No Alcohol Consumption</w:t>
+        <w:t>Requires Follow-up</w:t>
       </w:r>
     </w:p>
     <w:p>
@@ -430,7 +438,7 @@
         <w:rPr>
           <w:b/>
         </w:rPr>
-        <w:t>No Tobacco Consumption</w:t>
+        <w:t>Requires Follow-up</w:t>
       </w:r>
     </w:p>
     <w:p>
@@ -444,7 +452,7 @@
         <w:rPr>
           <w:b/>
         </w:rPr>
-        <w:t>No Tobacco Consumption</w:t>
+        <w:t>Requires Follow-up</w:t>
       </w:r>
     </w:p>
     <w:p>
@@ -458,7 +466,7 @@
         <w:rPr>
           <w:b/>
         </w:rPr>
-        <w:t>No Tobacco Consumption</w:t>
+        <w:t>Requires Follow-up</w:t>
       </w:r>
     </w:p>
     <w:p>
@@ -472,7 +480,7 @@
         <w:rPr>
           <w:b/>
         </w:rPr>
-        <w:t>No Tobacco Consumption</w:t>
+        <w:t>Requires Follow-up</w:t>
       </w:r>
     </w:p>
     <w:p>
@@ -486,7 +494,7 @@
         <w:rPr>
           <w:b/>
         </w:rPr>
-        <w:t>No Tobacco Consumption</w:t>
+        <w:t>Requires Follow-up</w:t>
       </w:r>
     </w:p>
     <w:p>
@@ -500,7 +508,7 @@
         <w:rPr>
           <w:b/>
         </w:rPr>
-        <w:t>No Tobacco Consumption</w:t>
+        <w:t>Requires Follow-up</w:t>
       </w:r>
     </w:p>
     <w:p>
@@ -514,7 +522,7 @@
         <w:rPr>
           <w:b/>
         </w:rPr>
-        <w:t>No Tobacco Consumption</w:t>
+        <w:t>Requires Follow-up</w:t>
       </w:r>
     </w:p>
     <w:p>
@@ -528,7 +536,7 @@
         <w:rPr>
           <w:b/>
         </w:rPr>
-        <w:t>No Tobacco Consumption</w:t>
+        <w:t>Requires Follow-up</w:t>
       </w:r>
     </w:p>
     <w:p>
@@ -542,7 +550,7 @@
         <w:rPr>
           <w:b/>
         </w:rPr>
-        <w:t>No Tobacco Consumption</w:t>
+        <w:t>Requires Follow-up</w:t>
       </w:r>
     </w:p>
     <w:p>
@@ -556,7 +564,7 @@
         <w:rPr>
           <w:b/>
         </w:rPr>
-        <w:t>No</w:t>
+        <w:t>NA</w:t>
       </w:r>
     </w:p>
     <w:p/>
@@ -585,7 +593,7 @@
         <w:rPr>
           <w:b/>
         </w:rPr>
-        <w:t>No Siblings</w:t>
+        <w:t>1</w:t>
       </w:r>
     </w:p>
     <w:p>
@@ -599,7 +607,7 @@
         <w:rPr>
           <w:b/>
         </w:rPr>
-        <w:t>0</w:t>
+        <w:t>1</w:t>
       </w:r>
     </w:p>
     <w:p>
@@ -627,7 +635,7 @@
         <w:rPr>
           <w:b/>
         </w:rPr>
-        <w:t>No Children</w:t>
+        <w:t>1</w:t>
       </w:r>
     </w:p>
     <w:p>
@@ -641,7 +649,7 @@
         <w:rPr>
           <w:b/>
         </w:rPr>
-        <w:t>0</w:t>
+        <w:t>1</w:t>
       </w:r>
     </w:p>
     <w:p>
@@ -669,7 +677,7 @@
         <w:rPr>
           <w:b/>
         </w:rPr>
-        <w:t>14</w:t>
+        <w:t>12</w:t>
       </w:r>
     </w:p>
     <w:p>
@@ -711,7 +719,7 @@
         <w:rPr>
           <w:b/>
         </w:rPr>
-        <w:t>12/3/2108</w:t>
+        <w:t>12/3/2018</w:t>
       </w:r>
     </w:p>
     <w:p>
@@ -739,7 +747,7 @@
         <w:rPr>
           <w:b/>
         </w:rPr>
-        <w:t>0</w:t>
+        <w:t>2</w:t>
       </w:r>
     </w:p>
     <w:p>
@@ -753,7 +761,7 @@
         <w:rPr>
           <w:b/>
         </w:rPr>
-        <w:t>No children</w:t>
+        <w:t>1</w:t>
       </w:r>
     </w:p>
     <w:p>
@@ -767,7 +775,7 @@
         <w:rPr>
           <w:b/>
         </w:rPr>
-        <w:t>No children</w:t>
+        <w:t>1</w:t>
       </w:r>
     </w:p>
     <w:p>
@@ -781,7 +789,7 @@
         <w:rPr>
           <w:b/>
         </w:rPr>
-        <w:t>No children</w:t>
+        <w:t>4</w:t>
       </w:r>
     </w:p>
     <w:p>
@@ -795,7 +803,7 @@
         <w:rPr>
           <w:b/>
         </w:rPr>
-        <w:t>No children</w:t>
+        <w:t>40</w:t>
       </w:r>
     </w:p>
     <w:p>
@@ -809,7 +817,7 @@
         <w:rPr>
           <w:b/>
         </w:rPr>
-        <w:t>No children</w:t>
+        <w:t>4</w:t>
       </w:r>
     </w:p>
     <w:p>
@@ -823,7 +831,7 @@
         <w:rPr>
           <w:b/>
         </w:rPr>
-        <w:t>No children</w:t>
+        <w:t>NA</w:t>
       </w:r>
     </w:p>
     <w:p>
@@ -837,7 +845,7 @@
         <w:rPr>
           <w:b/>
         </w:rPr>
-        <w:t>No children</w:t>
+        <w:t>NA</w:t>
       </w:r>
     </w:p>
     <w:p>
@@ -851,7 +859,7 @@
         <w:rPr>
           <w:b/>
         </w:rPr>
-        <w:t>No children</w:t>
+        <w:t>Breast feeding</w:t>
       </w:r>
     </w:p>
     <w:p>
@@ -865,7 +873,7 @@
         <w:rPr>
           <w:b/>
         </w:rPr>
-        <w:t>No children</w:t>
+        <w:t>Child 1</w:t>
       </w:r>
     </w:p>
     <w:p>
@@ -879,7 +887,7 @@
         <w:rPr>
           <w:b/>
         </w:rPr>
-        <w:t>No children</w:t>
+        <w:t>12</w:t>
       </w:r>
     </w:p>
     <w:p>
@@ -893,7 +901,7 @@
         <w:rPr>
           <w:b/>
         </w:rPr>
-        <w:t>No children</w:t>
+        <w:t>Right Breast</w:t>
       </w:r>
     </w:p>
     <w:p>
@@ -1077,7 +1085,7 @@
         <w:rPr>
           <w:b/>
         </w:rPr>
-        <w:t>No previous history of cancer</w:t>
+        <w:t>Previous history of cancer</w:t>
       </w:r>
     </w:p>
     <w:p>
@@ -1091,7 +1099,7 @@
         <w:rPr>
           <w:b/>
         </w:rPr>
-        <w:t>No previous history of cancer</w:t>
+        <w:t>Oral</w:t>
       </w:r>
     </w:p>
     <w:p>
@@ -1105,7 +1113,7 @@
         <w:rPr>
           <w:b/>
         </w:rPr>
-        <w:t>No previous history of cancer</w:t>
+        <w:t>2010</w:t>
       </w:r>
     </w:p>
     <w:p>
@@ -1119,7 +1127,7 @@
         <w:rPr>
           <w:b/>
         </w:rPr>
-        <w:t>No previous history of cancer</w:t>
+        <w:t>NA</w:t>
       </w:r>
     </w:p>
     <w:p>
@@ -1133,7 +1141,7 @@
         <w:rPr>
           <w:b/>
         </w:rPr>
-        <w:t>No previous history of cancer</w:t>
+        <w:t>NA</w:t>
       </w:r>
     </w:p>
     <w:p>
@@ -1147,7 +1155,7 @@
         <w:rPr>
           <w:b/>
         </w:rPr>
-        <w:t>No previous history of cancer</w:t>
+        <w:t>NA</w:t>
       </w:r>
     </w:p>
     <w:p/>
@@ -1162,7 +1170,7 @@
         <w:rPr>
           <w:b/>
         </w:rPr>
-        <w:t>No Family History of Cancer</w:t>
+        <w:t>Family History of Cancer</w:t>
       </w:r>
     </w:p>
     <w:p>
@@ -1176,7 +1184,7 @@
         <w:rPr>
           <w:b/>
         </w:rPr>
-        <w:t>No Family History of Cancer</w:t>
+        <w:t>Breast; Immediate Family; Mother; 50</w:t>
       </w:r>
     </w:p>
     <w:p/>
@@ -1205,7 +1213,7 @@
         <w:rPr>
           <w:b/>
         </w:rPr>
-        <w:t>12/2/2018</w:t>
+        <w:t>12/3/2018</w:t>
       </w:r>
     </w:p>
     <w:p/>
@@ -1360,7 +1368,7 @@
         <w:rPr>
           <w:b/>
         </w:rPr>
-        <w:t>2018-Sep-17 15:27</w:t>
+        <w:t>2018-Oct-01 07:55</w:t>
       </w:r>
     </w:p>
     <w:p/>

</xml_diff>